<commit_message>
Final project. Full training run.
</commit_message>
<xml_diff>
--- a/CAS_project/CAS-ADS-Project_Report_BecerraP.docx
+++ b/CAS_project/CAS-ADS-Project_Report_BecerraP.docx
@@ -3956,7 +3956,16 @@
           <w:szCs w:val="20"/>
           <w:lang w:val="en-GB"/>
         </w:rPr>
-        <w:t>I will use</w:t>
+        <w:t xml:space="preserve">I </w:t>
+      </w:r>
+      <w:r>
+        <w:rPr>
+          <w:rFonts w:ascii="Helvetica Neue" w:hAnsi="Helvetica Neue"/>
+          <w:sz w:val="20"/>
+          <w:szCs w:val="20"/>
+          <w:lang w:val="en-GB"/>
+        </w:rPr>
+        <w:t>used</w:t>
       </w:r>
       <w:r>
         <w:rPr>
@@ -4129,72 +4138,7 @@
           <w:szCs w:val="20"/>
           <w:lang w:val="en-GB"/>
         </w:rPr>
-        <w:t xml:space="preserve"> for prototyping code. I expect </w:t>
-      </w:r>
-      <w:r>
-        <w:rPr>
-          <w:rFonts w:ascii="Helvetica Neue" w:hAnsi="Helvetica Neue"/>
-          <w:sz w:val="20"/>
-          <w:szCs w:val="20"/>
-          <w:lang w:val="en-GB"/>
-        </w:rPr>
-        <w:t>to</w:t>
-      </w:r>
-      <w:r>
-        <w:rPr>
-          <w:rFonts w:ascii="Helvetica Neue" w:hAnsi="Helvetica Neue"/>
-          <w:sz w:val="20"/>
-          <w:szCs w:val="20"/>
-          <w:lang w:val="en-GB"/>
-        </w:rPr>
-        <w:t xml:space="preserve"> migrate the code for the final algorithm to standard </w:t>
-      </w:r>
-      <w:r>
-        <w:rPr>
-          <w:rFonts w:ascii="Helvetica Neue" w:hAnsi="Helvetica Neue"/>
-          <w:sz w:val="20"/>
-          <w:szCs w:val="20"/>
-          <w:lang w:val="en-GB"/>
-        </w:rPr>
-        <w:t xml:space="preserve">Python </w:t>
-      </w:r>
-      <w:r>
-        <w:rPr>
-          <w:rFonts w:ascii="Helvetica Neue" w:hAnsi="Helvetica Neue"/>
-          <w:sz w:val="20"/>
-          <w:szCs w:val="20"/>
-          <w:lang w:val="en-GB"/>
-        </w:rPr>
-        <w:t>(.</w:t>
-      </w:r>
-      <w:proofErr w:type="spellStart"/>
-      <w:r>
-        <w:rPr>
-          <w:rFonts w:ascii="Helvetica Neue" w:hAnsi="Helvetica Neue"/>
-          <w:sz w:val="20"/>
-          <w:szCs w:val="20"/>
-          <w:lang w:val="en-GB"/>
-        </w:rPr>
-        <w:t>py</w:t>
-      </w:r>
-      <w:proofErr w:type="spellEnd"/>
-      <w:r>
-        <w:rPr>
-          <w:rFonts w:ascii="Helvetica Neue" w:hAnsi="Helvetica Neue"/>
-          <w:sz w:val="20"/>
-          <w:szCs w:val="20"/>
-          <w:lang w:val="en-GB"/>
-        </w:rPr>
-        <w:t>) files for easier application</w:t>
-      </w:r>
-      <w:r>
-        <w:rPr>
-          <w:rFonts w:ascii="Helvetica Neue" w:hAnsi="Helvetica Neue"/>
-          <w:sz w:val="20"/>
-          <w:szCs w:val="20"/>
-          <w:lang w:val="en-GB"/>
-        </w:rPr>
-        <w:t xml:space="preserve">. </w:t>
+        <w:t xml:space="preserve"> for prototyping code. </w:t>
       </w:r>
     </w:p>
     <w:p>
@@ -4215,25 +4159,34 @@
           <w:szCs w:val="20"/>
           <w:lang w:val="en-GB"/>
         </w:rPr>
-        <w:t xml:space="preserve">As for the specific libraries and tools that I will use, it is not possible to know everything at this stage, but I expect to use </w:t>
-      </w:r>
-      <w:r>
-        <w:rPr>
-          <w:rFonts w:ascii="Helvetica Neue" w:hAnsi="Helvetica Neue"/>
-          <w:sz w:val="20"/>
-          <w:szCs w:val="20"/>
-          <w:lang w:val="en-GB"/>
-        </w:rPr>
-        <w:t xml:space="preserve">at least </w:t>
-      </w:r>
-      <w:r>
-        <w:rPr>
-          <w:rFonts w:ascii="Helvetica Neue" w:hAnsi="Helvetica Neue"/>
-          <w:sz w:val="20"/>
-          <w:szCs w:val="20"/>
-          <w:lang w:val="en-GB"/>
-        </w:rPr>
-        <w:t xml:space="preserve">the following Python libraries:  </w:t>
+        <w:t>The</w:t>
+      </w:r>
+      <w:r>
+        <w:rPr>
+          <w:rFonts w:ascii="Helvetica Neue" w:hAnsi="Helvetica Neue"/>
+          <w:sz w:val="20"/>
+          <w:szCs w:val="20"/>
+          <w:lang w:val="en-GB"/>
+        </w:rPr>
+        <w:t xml:space="preserve"> following Python libraries</w:t>
+      </w:r>
+      <w:r>
+        <w:rPr>
+          <w:rFonts w:ascii="Helvetica Neue" w:hAnsi="Helvetica Neue"/>
+          <w:sz w:val="20"/>
+          <w:szCs w:val="20"/>
+          <w:lang w:val="en-GB"/>
+        </w:rPr>
+        <w:t xml:space="preserve"> were used</w:t>
+      </w:r>
+      <w:r>
+        <w:rPr>
+          <w:rFonts w:ascii="Helvetica Neue" w:hAnsi="Helvetica Neue"/>
+          <w:sz w:val="20"/>
+          <w:szCs w:val="20"/>
+          <w:lang w:val="en-GB"/>
+        </w:rPr>
+        <w:t xml:space="preserve">:  </w:t>
       </w:r>
     </w:p>
     <w:p>
@@ -5163,15 +5116,6 @@
         </w:rPr>
         <w:t xml:space="preserve"> – Display and plotting</w:t>
       </w:r>
-      <w:r>
-        <w:rPr>
-          <w:rFonts w:ascii="Helvetica Neue" w:hAnsi="Helvetica Neue"/>
-          <w:sz w:val="20"/>
-          <w:szCs w:val="20"/>
-          <w:lang w:val="en-GB"/>
-        </w:rPr>
-        <w:t>.</w:t>
-      </w:r>
     </w:p>
     <w:p>
       <w:pPr>
@@ -5279,24 +5223,6 @@
         </w:rPr>
         <w:t>ternary plots</w:t>
       </w:r>
-      <w:r>
-        <w:rPr>
-          <w:rFonts w:ascii="Helvetica Neue" w:hAnsi="Helvetica Neue"/>
-          <w:sz w:val="20"/>
-          <w:szCs w:val="20"/>
-          <w:lang w:val="en-GB"/>
-        </w:rPr>
-        <w:t xml:space="preserve"> (if necessary)</w:t>
-      </w:r>
-      <w:r>
-        <w:rPr>
-          <w:rFonts w:ascii="Helvetica Neue" w:hAnsi="Helvetica Neue"/>
-          <w:sz w:val="20"/>
-          <w:szCs w:val="20"/>
-          <w:lang w:val="en-GB"/>
-        </w:rPr>
-        <w:t>.</w:t>
-      </w:r>
     </w:p>
     <w:p>
       <w:pPr>
@@ -5411,16 +5337,45 @@
           <w:szCs w:val="20"/>
           <w:lang w:val="en-GB"/>
         </w:rPr>
-        <w:t xml:space="preserve">The sediment cores have already been </w:t>
-      </w:r>
-      <w:r>
-        <w:rPr>
-          <w:rFonts w:ascii="Helvetica Neue" w:hAnsi="Helvetica Neue"/>
-          <w:sz w:val="20"/>
-          <w:szCs w:val="20"/>
-          <w:lang w:val="en-GB"/>
-        </w:rPr>
-        <w:t xml:space="preserve">scanned </w:t>
+        <w:t xml:space="preserve">The sediment cores </w:t>
+      </w:r>
+      <w:r>
+        <w:rPr>
+          <w:rFonts w:ascii="Helvetica Neue" w:hAnsi="Helvetica Neue"/>
+          <w:sz w:val="20"/>
+          <w:szCs w:val="20"/>
+          <w:lang w:val="en-GB"/>
+        </w:rPr>
+        <w:t>were</w:t>
+      </w:r>
+      <w:r>
+        <w:rPr>
+          <w:rFonts w:ascii="Helvetica Neue" w:hAnsi="Helvetica Neue"/>
+          <w:sz w:val="20"/>
+          <w:szCs w:val="20"/>
+          <w:lang w:val="en-GB"/>
+        </w:rPr>
+        <w:t xml:space="preserve"> </w:t>
+      </w:r>
+      <w:proofErr w:type="gramStart"/>
+      <w:r>
+        <w:rPr>
+          <w:rFonts w:ascii="Helvetica Neue" w:hAnsi="Helvetica Neue"/>
+          <w:sz w:val="20"/>
+          <w:szCs w:val="20"/>
+          <w:lang w:val="en-GB"/>
+        </w:rPr>
+        <w:t>scanned</w:t>
+      </w:r>
+      <w:proofErr w:type="gramEnd"/>
+      <w:r>
+        <w:rPr>
+          <w:rFonts w:ascii="Helvetica Neue" w:hAnsi="Helvetica Neue"/>
+          <w:sz w:val="20"/>
+          <w:szCs w:val="20"/>
+          <w:lang w:val="en-GB"/>
+        </w:rPr>
+        <w:t xml:space="preserve"> </w:t>
       </w:r>
       <w:r>
         <w:rPr>
@@ -5456,6 +5411,15 @@
           <w:szCs w:val="20"/>
           <w:lang w:val="en-GB"/>
         </w:rPr>
+        <w:t xml:space="preserve"> for Module 1 of the CAS</w:t>
+      </w:r>
+      <w:r>
+        <w:rPr>
+          <w:rFonts w:ascii="Helvetica Neue" w:hAnsi="Helvetica Neue"/>
+          <w:sz w:val="20"/>
+          <w:szCs w:val="20"/>
+          <w:lang w:val="en-GB"/>
+        </w:rPr>
         <w:t>. Scans</w:t>
       </w:r>
       <w:r>
@@ -5674,115 +5638,7 @@
           <w:szCs w:val="20"/>
           <w:lang w:val="en-GB"/>
         </w:rPr>
-        <w:t>]</w:t>
-      </w:r>
-      <w:r>
-        <w:rPr>
-          <w:rFonts w:ascii="Helvetica Neue" w:hAnsi="Helvetica Neue"/>
-          <w:sz w:val="20"/>
-          <w:szCs w:val="20"/>
-          <w:lang w:val="en-GB"/>
-        </w:rPr>
-        <w:t>. In addition, non-public</w:t>
-      </w:r>
-      <w:r>
-        <w:rPr>
-          <w:rFonts w:ascii="Helvetica Neue" w:hAnsi="Helvetica Neue"/>
-          <w:sz w:val="20"/>
-          <w:szCs w:val="20"/>
-          <w:lang w:val="en-GB"/>
-        </w:rPr>
-        <w:t xml:space="preserve"> data </w:t>
-      </w:r>
-      <w:r>
-        <w:rPr>
-          <w:rFonts w:ascii="Helvetica Neue" w:hAnsi="Helvetica Neue"/>
-          <w:sz w:val="20"/>
-          <w:szCs w:val="20"/>
-          <w:lang w:val="en-GB"/>
-        </w:rPr>
-        <w:t xml:space="preserve">is </w:t>
-      </w:r>
-      <w:r>
-        <w:rPr>
-          <w:rFonts w:ascii="Helvetica Neue" w:hAnsi="Helvetica Neue"/>
-          <w:sz w:val="20"/>
-          <w:szCs w:val="20"/>
-          <w:lang w:val="en-GB"/>
-        </w:rPr>
-        <w:t xml:space="preserve">available through </w:t>
-      </w:r>
-      <w:r>
-        <w:rPr>
-          <w:rFonts w:ascii="Helvetica Neue" w:hAnsi="Helvetica Neue"/>
-          <w:sz w:val="20"/>
-          <w:szCs w:val="20"/>
-          <w:lang w:val="en-GB"/>
-        </w:rPr>
-        <w:t xml:space="preserve">collaboration with </w:t>
-      </w:r>
-      <w:r>
-        <w:rPr>
-          <w:rFonts w:ascii="Helvetica Neue" w:hAnsi="Helvetica Neue"/>
-          <w:sz w:val="20"/>
-          <w:szCs w:val="20"/>
-          <w:lang w:val="en-GB"/>
-        </w:rPr>
-        <w:t>S. Schaller</w:t>
-      </w:r>
-      <w:r>
-        <w:rPr>
-          <w:rFonts w:ascii="Helvetica Neue" w:hAnsi="Helvetica Neue"/>
-          <w:sz w:val="20"/>
-          <w:szCs w:val="20"/>
-          <w:lang w:val="en-GB"/>
-        </w:rPr>
-        <w:t xml:space="preserve">, who is a direct participant </w:t>
-      </w:r>
-      <w:r>
-        <w:rPr>
-          <w:rFonts w:ascii="Helvetica Neue" w:hAnsi="Helvetica Neue"/>
-          <w:sz w:val="20"/>
-          <w:szCs w:val="20"/>
-          <w:lang w:val="en-GB"/>
-        </w:rPr>
-        <w:t>in</w:t>
-      </w:r>
-      <w:r>
-        <w:rPr>
-          <w:rFonts w:ascii="Helvetica Neue" w:hAnsi="Helvetica Neue"/>
-          <w:sz w:val="20"/>
-          <w:szCs w:val="20"/>
-          <w:lang w:val="en-GB"/>
-        </w:rPr>
-        <w:t xml:space="preserve"> </w:t>
-      </w:r>
-      <w:r>
-        <w:rPr>
-          <w:rFonts w:ascii="Helvetica Neue" w:hAnsi="Helvetica Neue"/>
-          <w:sz w:val="20"/>
-          <w:szCs w:val="20"/>
-          <w:lang w:val="en-GB"/>
-        </w:rPr>
-        <w:t xml:space="preserve">the </w:t>
-      </w:r>
-      <w:r>
-        <w:rPr>
-          <w:rFonts w:ascii="Helvetica Neue" w:hAnsi="Helvetica Neue"/>
-          <w:sz w:val="20"/>
-          <w:szCs w:val="20"/>
-          <w:lang w:val="en-GB"/>
-        </w:rPr>
-        <w:t xml:space="preserve">DOVE </w:t>
-      </w:r>
-      <w:r>
-        <w:rPr>
-          <w:rFonts w:ascii="Helvetica Neue" w:hAnsi="Helvetica Neue"/>
-          <w:sz w:val="20"/>
-          <w:szCs w:val="20"/>
-          <w:lang w:val="en-GB"/>
-        </w:rPr>
-        <w:t xml:space="preserve">project. </w:t>
+        <w:t xml:space="preserve">]. </w:t>
       </w:r>
     </w:p>
     <w:p>
@@ -5859,16 +5715,16 @@
           <w:szCs w:val="20"/>
           <w:lang w:val="en-GB"/>
         </w:rPr>
-        <w:t>will</w:t>
-      </w:r>
-      <w:r>
-        <w:rPr>
-          <w:rFonts w:ascii="Helvetica Neue" w:hAnsi="Helvetica Neue"/>
-          <w:sz w:val="20"/>
-          <w:szCs w:val="20"/>
-          <w:lang w:val="en-GB"/>
-        </w:rPr>
-        <w:t xml:space="preserve"> have to be split</w:t>
+        <w:t>were</w:t>
+      </w:r>
+      <w:r>
+        <w:rPr>
+          <w:rFonts w:ascii="Helvetica Neue" w:hAnsi="Helvetica Neue"/>
+          <w:sz w:val="20"/>
+          <w:szCs w:val="20"/>
+          <w:lang w:val="en-GB"/>
+        </w:rPr>
+        <w:t xml:space="preserve"> split</w:t>
       </w:r>
       <w:r>
         <w:rPr>
@@ -5879,15 +5735,72 @@
         </w:rPr>
         <w:t xml:space="preserve">, and more importantly, </w:t>
       </w:r>
+      <w:r>
+        <w:rPr>
+          <w:rFonts w:ascii="Helvetica Neue" w:hAnsi="Helvetica Neue"/>
+          <w:sz w:val="20"/>
+          <w:szCs w:val="20"/>
+          <w:lang w:val="en-GB"/>
+        </w:rPr>
+        <w:t>labelled</w:t>
+      </w:r>
+      <w:r>
+        <w:rPr>
+          <w:rFonts w:ascii="Helvetica Neue" w:hAnsi="Helvetica Neue"/>
+          <w:sz w:val="20"/>
+          <w:szCs w:val="20"/>
+          <w:lang w:val="en-GB"/>
+        </w:rPr>
+        <w:t xml:space="preserve"> according to the lithotype. According to [1], up to 14 lithotypes could be identified, but the range of lithotypes is relatively continuous, </w:t>
+      </w:r>
+      <w:r>
+        <w:rPr>
+          <w:rFonts w:ascii="Helvetica Neue" w:hAnsi="Helvetica Neue"/>
+          <w:sz w:val="20"/>
+          <w:szCs w:val="20"/>
+          <w:lang w:val="en-GB"/>
+        </w:rPr>
+        <w:t>such that some types are quite similar to each other</w:t>
+      </w:r>
+      <w:r>
+        <w:rPr>
+          <w:rFonts w:ascii="Helvetica Neue" w:hAnsi="Helvetica Neue"/>
+          <w:sz w:val="20"/>
+          <w:szCs w:val="20"/>
+          <w:lang w:val="en-GB"/>
+        </w:rPr>
+        <w:t xml:space="preserve">. </w:t>
+      </w:r>
+      <w:r>
+        <w:rPr>
+          <w:rFonts w:ascii="Helvetica Neue" w:hAnsi="Helvetica Neue"/>
+          <w:sz w:val="20"/>
+          <w:szCs w:val="20"/>
+          <w:highlight w:val="yellow"/>
+          <w:lang w:val="en-GB"/>
+        </w:rPr>
+        <w:t xml:space="preserve">Therefore, for a first approach, </w:t>
+      </w:r>
+      <w:r>
+        <w:rPr>
+          <w:rFonts w:ascii="Helvetica Neue" w:hAnsi="Helvetica Neue"/>
+          <w:sz w:val="20"/>
+          <w:szCs w:val="20"/>
+          <w:highlight w:val="yellow"/>
+          <w:lang w:val="en-GB"/>
+        </w:rPr>
+        <w:t xml:space="preserve">the four types to be considered will be: </w:t>
+      </w:r>
       <w:proofErr w:type="spellStart"/>
       <w:r>
         <w:rPr>
           <w:rFonts w:ascii="Helvetica Neue" w:hAnsi="Helvetica Neue"/>
           <w:sz w:val="20"/>
           <w:szCs w:val="20"/>
-          <w:lang w:val="en-GB"/>
-        </w:rPr>
-        <w:t>labeled</w:t>
+          <w:highlight w:val="yellow"/>
+          <w:lang w:val="en-GB"/>
+        </w:rPr>
+        <w:t>Diamict</w:t>
       </w:r>
       <w:proofErr w:type="spellEnd"/>
       <w:r>
@@ -5895,66 +5808,19 @@
           <w:rFonts w:ascii="Helvetica Neue" w:hAnsi="Helvetica Neue"/>
           <w:sz w:val="20"/>
           <w:szCs w:val="20"/>
-          <w:lang w:val="en-GB"/>
-        </w:rPr>
-        <w:t xml:space="preserve"> according to the lithotype. According to [1], up to 14 lithotypes could be identified, but the range of lithotypes is relatively continuous, </w:t>
-      </w:r>
-      <w:r>
-        <w:rPr>
-          <w:rFonts w:ascii="Helvetica Neue" w:hAnsi="Helvetica Neue"/>
-          <w:sz w:val="20"/>
-          <w:szCs w:val="20"/>
-          <w:lang w:val="en-GB"/>
-        </w:rPr>
-        <w:t xml:space="preserve">such that some types are quite similar to </w:t>
-      </w:r>
-      <w:r>
-        <w:rPr>
-          <w:rFonts w:ascii="Helvetica Neue" w:hAnsi="Helvetica Neue"/>
-          <w:sz w:val="20"/>
-          <w:szCs w:val="20"/>
-          <w:lang w:val="en-GB"/>
-        </w:rPr>
-        <w:lastRenderedPageBreak/>
-        <w:t>each other</w:t>
-      </w:r>
-      <w:r>
-        <w:rPr>
-          <w:rFonts w:ascii="Helvetica Neue" w:hAnsi="Helvetica Neue"/>
-          <w:sz w:val="20"/>
-          <w:szCs w:val="20"/>
-          <w:lang w:val="en-GB"/>
-        </w:rPr>
-        <w:t xml:space="preserve">. Therefore, for a first approach, </w:t>
-      </w:r>
-      <w:r>
-        <w:rPr>
-          <w:rFonts w:ascii="Helvetica Neue" w:hAnsi="Helvetica Neue"/>
-          <w:sz w:val="20"/>
-          <w:szCs w:val="20"/>
-          <w:lang w:val="en-GB"/>
-        </w:rPr>
-        <w:t xml:space="preserve">the four types to be considered will be: </w:t>
-      </w:r>
-      <w:proofErr w:type="spellStart"/>
-      <w:r>
-        <w:rPr>
-          <w:rFonts w:ascii="Helvetica Neue" w:hAnsi="Helvetica Neue"/>
-          <w:sz w:val="20"/>
-          <w:szCs w:val="20"/>
-          <w:lang w:val="en-GB"/>
-        </w:rPr>
-        <w:t>Diamict</w:t>
-      </w:r>
-      <w:proofErr w:type="spellEnd"/>
-      <w:r>
-        <w:rPr>
-          <w:rFonts w:ascii="Helvetica Neue" w:hAnsi="Helvetica Neue"/>
-          <w:sz w:val="20"/>
-          <w:szCs w:val="20"/>
-          <w:lang w:val="en-GB"/>
-        </w:rPr>
-        <w:t xml:space="preserve">, Gravel, Sand, and Fines (see next section).  </w:t>
+          <w:highlight w:val="yellow"/>
+          <w:lang w:val="en-GB"/>
+        </w:rPr>
+        <w:t>, Gravel, Sand, and Fines (see next section).</w:t>
+      </w:r>
+      <w:r>
+        <w:rPr>
+          <w:rFonts w:ascii="Helvetica Neue" w:hAnsi="Helvetica Neue"/>
+          <w:sz w:val="20"/>
+          <w:szCs w:val="20"/>
+          <w:lang w:val="en-GB"/>
+        </w:rPr>
+        <w:t xml:space="preserve">  </w:t>
       </w:r>
     </w:p>
     <w:p>
@@ -5975,6 +5841,7 @@
           <w:szCs w:val="20"/>
           <w:lang w:val="en-GB"/>
         </w:rPr>
+        <w:lastRenderedPageBreak/>
         <w:t>T</w:t>
       </w:r>
       <w:r>
@@ -6219,17 +6086,15 @@
         </w:rPr>
         <w:t xml:space="preserve"> and </w:t>
       </w:r>
-      <w:proofErr w:type="spellStart"/>
-      <w:r>
-        <w:rPr>
-          <w:rFonts w:ascii="Helvetica Neue" w:hAnsi="Helvetica Neue"/>
-          <w:sz w:val="20"/>
-          <w:szCs w:val="20"/>
-          <w:lang w:val="en-GB"/>
-        </w:rPr>
-        <w:t>labeled</w:t>
-      </w:r>
-      <w:proofErr w:type="spellEnd"/>
+      <w:r>
+        <w:rPr>
+          <w:rFonts w:ascii="Helvetica Neue" w:hAnsi="Helvetica Neue"/>
+          <w:sz w:val="20"/>
+          <w:szCs w:val="20"/>
+          <w:lang w:val="en-GB"/>
+        </w:rPr>
+        <w:t>labelled</w:t>
+      </w:r>
       <w:r>
         <w:rPr>
           <w:rFonts w:ascii="Helvetica Neue" w:hAnsi="Helvetica Neue"/>
@@ -6693,17 +6558,7 @@
           <w:szCs w:val="20"/>
           <w:lang w:val="en-GB"/>
         </w:rPr>
-        <w:t xml:space="preserve">There are mostly </w:t>
-      </w:r>
-      <w:r>
-        <w:rPr>
-          <w:rFonts w:ascii="Helvetica Neue" w:hAnsi="Helvetica Neue"/>
-          <w:sz w:val="20"/>
-          <w:szCs w:val="20"/>
-          <w:lang w:val="en-GB"/>
-        </w:rPr>
-        <w:lastRenderedPageBreak/>
-        <w:t xml:space="preserve">two lithotypes visible in this section: Sand at the top 15 cm, and mostly Fines with some interspaced sand layers in the rest of the section. </w:t>
+        <w:t xml:space="preserve">There are mostly two lithotypes visible in this section: Sand at the top 15 cm, and mostly Fines with some interspaced sand layers in the rest of the section. </w:t>
       </w:r>
       <w:r>
         <w:rPr>
@@ -6733,6 +6588,7 @@
           <w:szCs w:val="20"/>
           <w:lang w:val="en-GB"/>
         </w:rPr>
+        <w:lastRenderedPageBreak/>
         <w:t xml:space="preserve">Figure 2 shows the four major lithological types identified by [1], and which will be used to label the images accordingly. These types are present in all 11 sites and are therefore representative of the major lithotypes encountered in the study area. Note that, at least for the public data, </w:t>
       </w:r>
       <w:proofErr w:type="spellStart"/>
@@ -6984,7 +6840,25 @@
                                 <w:sz w:val="18"/>
                                 <w:szCs w:val="18"/>
                               </w:rPr>
-                              <w:t xml:space="preserve"> The “cleaned” data excludes all NaNs and includes only high-quality (undisturbed to slightly disturbed) core sections. </w:t>
+                              <w:t xml:space="preserve"> The “cleaned” data excludes all </w:t>
+                            </w:r>
+                            <w:proofErr w:type="spellStart"/>
+                            <w:r>
+                              <w:rPr>
+                                <w:rFonts w:ascii="Helvetica Neue" w:hAnsi="Helvetica Neue"/>
+                                <w:sz w:val="18"/>
+                                <w:szCs w:val="18"/>
+                              </w:rPr>
+                              <w:t>NaNs</w:t>
+                            </w:r>
+                            <w:proofErr w:type="spellEnd"/>
+                            <w:r>
+                              <w:rPr>
+                                <w:rFonts w:ascii="Helvetica Neue" w:hAnsi="Helvetica Neue"/>
+                                <w:sz w:val="18"/>
+                                <w:szCs w:val="18"/>
+                              </w:rPr>
+                              <w:t xml:space="preserve"> and includes only high-quality (undisturbed to slightly disturbed) core sections. </w:t>
                             </w:r>
                           </w:p>
                         </w:txbxContent>
@@ -7151,71 +7025,80 @@
           <w:szCs w:val="20"/>
           <w:lang w:val="en-GB"/>
         </w:rPr>
+        <w:t xml:space="preserve">The statistical summary shown in figure 3 displays the approximate distribution expected to be found by </w:t>
+      </w:r>
+      <w:r>
+        <w:rPr>
+          <w:rFonts w:ascii="Helvetica Neue" w:hAnsi="Helvetica Neue"/>
+          <w:sz w:val="20"/>
+          <w:szCs w:val="20"/>
+          <w:lang w:val="en-GB"/>
+        </w:rPr>
+        <w:t xml:space="preserve">a </w:t>
+      </w:r>
+      <w:r>
+        <w:rPr>
+          <w:rFonts w:ascii="Helvetica Neue" w:hAnsi="Helvetica Neue"/>
+          <w:sz w:val="20"/>
+          <w:szCs w:val="20"/>
+          <w:lang w:val="en-GB"/>
+        </w:rPr>
+        <w:t xml:space="preserve">classification model. About 60% of the core material </w:t>
+      </w:r>
+      <w:r>
+        <w:rPr>
+          <w:rFonts w:ascii="Helvetica Neue" w:hAnsi="Helvetica Neue"/>
+          <w:sz w:val="20"/>
+          <w:szCs w:val="20"/>
+          <w:lang w:val="en-GB"/>
+        </w:rPr>
+        <w:t>was</w:t>
+      </w:r>
+      <w:r>
+        <w:rPr>
+          <w:rFonts w:ascii="Helvetica Neue" w:hAnsi="Helvetica Neue"/>
+          <w:sz w:val="20"/>
+          <w:szCs w:val="20"/>
+          <w:lang w:val="en-GB"/>
+        </w:rPr>
+        <w:t xml:space="preserve"> classified as </w:t>
+      </w:r>
+      <w:r>
+        <w:rPr>
+          <w:rFonts w:ascii="Helvetica Neue" w:hAnsi="Helvetica Neue"/>
+          <w:sz w:val="20"/>
+          <w:szCs w:val="20"/>
+          <w:lang w:val="en-GB"/>
+        </w:rPr>
+        <w:t>S</w:t>
+      </w:r>
+      <w:r>
+        <w:rPr>
+          <w:rFonts w:ascii="Helvetica Neue" w:hAnsi="Helvetica Neue"/>
+          <w:sz w:val="20"/>
+          <w:szCs w:val="20"/>
+          <w:lang w:val="en-GB"/>
+        </w:rPr>
+        <w:t>and</w:t>
+      </w:r>
+      <w:r>
+        <w:rPr>
+          <w:rFonts w:ascii="Helvetica Neue" w:hAnsi="Helvetica Neue"/>
+          <w:sz w:val="20"/>
+          <w:szCs w:val="20"/>
+          <w:lang w:val="en-GB"/>
+        </w:rPr>
+        <w:t xml:space="preserve">, and almost a quarter as </w:t>
+      </w:r>
+      <w:r>
+        <w:rPr>
+          <w:rFonts w:ascii="Helvetica Neue" w:hAnsi="Helvetica Neue"/>
+          <w:sz w:val="20"/>
+          <w:szCs w:val="20"/>
+          <w:lang w:val="en-GB"/>
+        </w:rPr>
         <w:lastRenderedPageBreak/>
-        <w:t xml:space="preserve">The statistical summary shown in figure 3 displays the approximate distribution expected to be found by </w:t>
-      </w:r>
-      <w:r>
-        <w:rPr>
-          <w:rFonts w:ascii="Helvetica Neue" w:hAnsi="Helvetica Neue"/>
-          <w:sz w:val="20"/>
-          <w:szCs w:val="20"/>
-          <w:lang w:val="en-GB"/>
-        </w:rPr>
-        <w:t xml:space="preserve">a </w:t>
-      </w:r>
-      <w:r>
-        <w:rPr>
-          <w:rFonts w:ascii="Helvetica Neue" w:hAnsi="Helvetica Neue"/>
-          <w:sz w:val="20"/>
-          <w:szCs w:val="20"/>
-          <w:lang w:val="en-GB"/>
-        </w:rPr>
-        <w:t xml:space="preserve">classification model. About 60% of the core material </w:t>
-      </w:r>
-      <w:r>
-        <w:rPr>
-          <w:rFonts w:ascii="Helvetica Neue" w:hAnsi="Helvetica Neue"/>
-          <w:sz w:val="20"/>
-          <w:szCs w:val="20"/>
-          <w:lang w:val="en-GB"/>
-        </w:rPr>
-        <w:t>was</w:t>
-      </w:r>
-      <w:r>
-        <w:rPr>
-          <w:rFonts w:ascii="Helvetica Neue" w:hAnsi="Helvetica Neue"/>
-          <w:sz w:val="20"/>
-          <w:szCs w:val="20"/>
-          <w:lang w:val="en-GB"/>
-        </w:rPr>
-        <w:t xml:space="preserve"> classified as </w:t>
-      </w:r>
-      <w:r>
-        <w:rPr>
-          <w:rFonts w:ascii="Helvetica Neue" w:hAnsi="Helvetica Neue"/>
-          <w:sz w:val="20"/>
-          <w:szCs w:val="20"/>
-          <w:lang w:val="en-GB"/>
-        </w:rPr>
-        <w:t>S</w:t>
-      </w:r>
-      <w:r>
-        <w:rPr>
-          <w:rFonts w:ascii="Helvetica Neue" w:hAnsi="Helvetica Neue"/>
-          <w:sz w:val="20"/>
-          <w:szCs w:val="20"/>
-          <w:lang w:val="en-GB"/>
-        </w:rPr>
-        <w:t>and</w:t>
-      </w:r>
-      <w:r>
-        <w:rPr>
-          <w:rFonts w:ascii="Helvetica Neue" w:hAnsi="Helvetica Neue"/>
-          <w:sz w:val="20"/>
-          <w:szCs w:val="20"/>
-          <w:lang w:val="en-GB"/>
-        </w:rPr>
-        <w:t>, and almost a quarter as Gravel. At this stage of the project</w:t>
+        <w:t>Gravel. At this stage of the project</w:t>
       </w:r>
       <w:r>
         <w:rPr>
@@ -11779,7 +11662,61 @@
                                 <w:sz w:val="18"/>
                                 <w:szCs w:val="18"/>
                               </w:rPr>
-                              <w:t xml:space="preserve">Visual stratigraphic column (left) compared to the HDBSCAN column (right). The colours on the leftmost column indicate the visual classification of sediments at that depth (e.g. light blue represents gravel). The red, green and blue points in the centre represent the principal component scores vs. depth (see X-axis). The colours on the rightmost column indicate the clusters found by the HDBSCAN clustering model. </w:t>
+                              <w:t xml:space="preserve">Visual stratigraphic column (left) compared to the HDBSCAN column (right). The </w:t>
+                            </w:r>
+                            <w:proofErr w:type="spellStart"/>
+                            <w:r>
+                              <w:rPr>
+                                <w:rFonts w:ascii="Helvetica Neue" w:hAnsi="Helvetica Neue"/>
+                                <w:sz w:val="18"/>
+                                <w:szCs w:val="18"/>
+                              </w:rPr>
+                              <w:t>colours</w:t>
+                            </w:r>
+                            <w:proofErr w:type="spellEnd"/>
+                            <w:r>
+                              <w:rPr>
+                                <w:rFonts w:ascii="Helvetica Neue" w:hAnsi="Helvetica Neue"/>
+                                <w:sz w:val="18"/>
+                                <w:szCs w:val="18"/>
+                              </w:rPr>
+                              <w:t xml:space="preserve"> on the leftmost column indicate the visual classification of sediments at that depth (e.g. light blue represents gravel). The red, green and blue points in the </w:t>
+                            </w:r>
+                            <w:proofErr w:type="spellStart"/>
+                            <w:r>
+                              <w:rPr>
+                                <w:rFonts w:ascii="Helvetica Neue" w:hAnsi="Helvetica Neue"/>
+                                <w:sz w:val="18"/>
+                                <w:szCs w:val="18"/>
+                              </w:rPr>
+                              <w:t>centre</w:t>
+                            </w:r>
+                            <w:proofErr w:type="spellEnd"/>
+                            <w:r>
+                              <w:rPr>
+                                <w:rFonts w:ascii="Helvetica Neue" w:hAnsi="Helvetica Neue"/>
+                                <w:sz w:val="18"/>
+                                <w:szCs w:val="18"/>
+                              </w:rPr>
+                              <w:t xml:space="preserve"> represent the principal component scores vs. depth (see X-axis). The </w:t>
+                            </w:r>
+                            <w:proofErr w:type="spellStart"/>
+                            <w:r>
+                              <w:rPr>
+                                <w:rFonts w:ascii="Helvetica Neue" w:hAnsi="Helvetica Neue"/>
+                                <w:sz w:val="18"/>
+                                <w:szCs w:val="18"/>
+                              </w:rPr>
+                              <w:t>colours</w:t>
+                            </w:r>
+                            <w:proofErr w:type="spellEnd"/>
+                            <w:r>
+                              <w:rPr>
+                                <w:rFonts w:ascii="Helvetica Neue" w:hAnsi="Helvetica Neue"/>
+                                <w:sz w:val="18"/>
+                                <w:szCs w:val="18"/>
+                              </w:rPr>
+                              <w:t xml:space="preserve"> on the rightmost column indicate the clusters found by the HDBSCAN clustering model. </w:t>
                             </w:r>
                           </w:p>
                         </w:txbxContent>
@@ -13463,7 +13400,27 @@
           <w:szCs w:val="18"/>
           <w:lang w:val="fr-FR"/>
         </w:rPr>
-        <w:t xml:space="preserve">Di Martino, A., Carlini, G., Castellani, G. et al. </w:t>
+        <w:t xml:space="preserve">Di Martino, A., </w:t>
+      </w:r>
+      <w:proofErr w:type="spellStart"/>
+      <w:r>
+        <w:rPr>
+          <w:rFonts w:ascii="Helvetica Neue" w:hAnsi="Helvetica Neue"/>
+          <w:sz w:val="18"/>
+          <w:szCs w:val="18"/>
+          <w:lang w:val="fr-FR"/>
+        </w:rPr>
+        <w:t>Carlini</w:t>
+      </w:r>
+      <w:proofErr w:type="spellEnd"/>
+      <w:r>
+        <w:rPr>
+          <w:rFonts w:ascii="Helvetica Neue" w:hAnsi="Helvetica Neue"/>
+          <w:sz w:val="18"/>
+          <w:szCs w:val="18"/>
+          <w:lang w:val="fr-FR"/>
+        </w:rPr>
+        <w:t xml:space="preserve">, G., Castellani, G. et al. </w:t>
       </w:r>
       <w:r>
         <w:rPr>
@@ -14409,7 +14366,27 @@
           <w:szCs w:val="18"/>
           <w:lang w:val="fr-FR"/>
         </w:rPr>
-        <w:t xml:space="preserve">M. Abadi, A. Agarwal, et al. </w:t>
+        <w:t xml:space="preserve">M. </w:t>
+      </w:r>
+      <w:proofErr w:type="spellStart"/>
+      <w:r>
+        <w:rPr>
+          <w:rFonts w:ascii="Helvetica Neue" w:hAnsi="Helvetica Neue"/>
+          <w:sz w:val="18"/>
+          <w:szCs w:val="18"/>
+          <w:lang w:val="fr-FR"/>
+        </w:rPr>
+        <w:t>Abadi</w:t>
+      </w:r>
+      <w:proofErr w:type="spellEnd"/>
+      <w:r>
+        <w:rPr>
+          <w:rFonts w:ascii="Helvetica Neue" w:hAnsi="Helvetica Neue"/>
+          <w:sz w:val="18"/>
+          <w:szCs w:val="18"/>
+          <w:lang w:val="fr-FR"/>
+        </w:rPr>
+        <w:t xml:space="preserve">, A. Agarwal, et al. </w:t>
       </w:r>
       <w:r>
         <w:rPr>
@@ -14471,7 +14448,27 @@
           <w:szCs w:val="18"/>
           <w:lang w:val="de-CH"/>
         </w:rPr>
-        <w:t xml:space="preserve">S. van der Walt, J. L. Schönberger, et al. </w:t>
+        <w:t xml:space="preserve">S. van der </w:t>
+      </w:r>
+      <w:proofErr w:type="spellStart"/>
+      <w:r>
+        <w:rPr>
+          <w:rFonts w:ascii="Helvetica Neue" w:hAnsi="Helvetica Neue"/>
+          <w:sz w:val="18"/>
+          <w:szCs w:val="18"/>
+          <w:lang w:val="de-CH"/>
+        </w:rPr>
+        <w:t>Walt</w:t>
+      </w:r>
+      <w:proofErr w:type="spellEnd"/>
+      <w:r>
+        <w:rPr>
+          <w:rFonts w:ascii="Helvetica Neue" w:hAnsi="Helvetica Neue"/>
+          <w:sz w:val="18"/>
+          <w:szCs w:val="18"/>
+          <w:lang w:val="de-CH"/>
+        </w:rPr>
+        <w:t xml:space="preserve">, J. L. Schönberger, et al. </w:t>
       </w:r>
       <w:r>
         <w:rPr>

</xml_diff>